<commit_message>
Process whole folder (#17)
</commit_message>
<xml_diff>
--- a/test/documorph.tests/data/docconverter.docx
+++ b/test/documorph.tests/data/docconverter.docx
@@ -493,45 +493,24 @@
         <w:pStyle w:val="Quote"/>
       </w:pPr>
       <w:r>
-        <w:t xml:space="preserve">This is a </w:t>
-      </w:r>
-      <w:proofErr w:type="gramStart"/>
-      <w:r>
-        <w:t>quote</w:t>
-      </w:r>
-      <w:proofErr w:type="gramEnd"/>
+        <w:t>This is a quote</w:t>
+      </w:r>
     </w:p>
     <w:p>
       <w:pPr>
         <w:pStyle w:val="Quote"/>
       </w:pPr>
       <w:r>
-        <w:t xml:space="preserve">This is a </w:t>
-      </w:r>
-      <w:proofErr w:type="gramStart"/>
-      <w:r>
-        <w:t>quote</w:t>
-      </w:r>
-      <w:r>
-        <w:t>2</w:t>
-      </w:r>
-      <w:proofErr w:type="gramEnd"/>
+        <w:t>This is a quote2</w:t>
+      </w:r>
     </w:p>
     <w:p>
       <w:pPr>
         <w:pStyle w:val="Quote"/>
       </w:pPr>
       <w:r>
-        <w:t xml:space="preserve">This is a </w:t>
-      </w:r>
-      <w:proofErr w:type="gramStart"/>
-      <w:r>
-        <w:t>quote</w:t>
-      </w:r>
-      <w:r>
-        <w:t>3</w:t>
-      </w:r>
-      <w:proofErr w:type="gramEnd"/>
+        <w:t>This is a quote3</w:t>
+      </w:r>
     </w:p>
     <w:p>
       <w:r>
@@ -580,6 +559,17 @@
             </a:graphic>
           </wp:inline>
         </w:drawing>
+      </w:r>
+    </w:p>
+    <w:p>
+      <w:r>
+        <w:br w:type="page"/>
+      </w:r>
+    </w:p>
+    <w:p>
+      <w:r>
+        <w:lastRenderedPageBreak/>
+        <w:t>After a break</w:t>
       </w:r>
     </w:p>
     <w:sectPr>

</xml_diff>